<commit_message>
Added fonctions to get the date in an AAAA_MM_JJ format
</commit_message>
<xml_diff>
--- a/ProjectFinal/files/Travail.docx
+++ b/ProjectFinal/files/Travail.docx
@@ -1,6 +1,6 @@
 
 <file path=word/document.xml><?xml version="1.0" encoding="utf-8"?>
-<w:document xmlns:wpc="http://schemas.microsoft.com/office/word/2010/wordprocessingCanvas" xmlns:cx="http://schemas.microsoft.com/office/drawing/2014/chartex" xmlns:cx1="http://schemas.microsoft.com/office/drawing/2015/9/8/chartex" xmlns:mc="http://schemas.openxmlformats.org/markup-compatibility/2006" xmlns:o="urn:schemas-microsoft-com:office:office" xmlns:r="http://schemas.openxmlformats.org/officeDocument/2006/relationships" xmlns:m="http://schemas.openxmlformats.org/officeDocument/2006/math" xmlns:v="urn:schemas-microsoft-com:vml" xmlns:wp14="http://schemas.microsoft.com/office/word/2010/wordprocessingDrawing" xmlns:wp="http://schemas.openxmlformats.org/drawingml/2006/wordprocessingDrawing" xmlns:w10="urn:schemas-microsoft-com:office:word" xmlns:w="http://schemas.openxmlformats.org/wordprocessingml/2006/main" xmlns:w14="http://schemas.microsoft.com/office/word/2010/wordml" xmlns:w15="http://schemas.microsoft.com/office/word/2012/wordml" xmlns:w16se="http://schemas.microsoft.com/office/word/2015/wordml/symex" xmlns:wpg="http://schemas.microsoft.com/office/word/2010/wordprocessingGroup" xmlns:wpi="http://schemas.microsoft.com/office/word/2010/wordprocessingInk" xmlns:wne="http://schemas.microsoft.com/office/word/2006/wordml" xmlns:wps="http://schemas.microsoft.com/office/word/2010/wordprocessingShape" mc:Ignorable="w14 w15 w16se wp14">
+<w:document xmlns:wpc="http://schemas.microsoft.com/office/word/2010/wordprocessingCanvas" xmlns:cx="http://schemas.microsoft.com/office/drawing/2014/chartex" xmlns:cx1="http://schemas.microsoft.com/office/drawing/2015/9/8/chartex" xmlns:cx2="http://schemas.microsoft.com/office/drawing/2015/10/21/chartex" xmlns:cx3="http://schemas.microsoft.com/office/drawing/2016/5/9/chartex" xmlns:cx4="http://schemas.microsoft.com/office/drawing/2016/5/10/chartex" xmlns:cx5="http://schemas.microsoft.com/office/drawing/2016/5/11/chartex" xmlns:cx6="http://schemas.microsoft.com/office/drawing/2016/5/12/chartex" xmlns:cx7="http://schemas.microsoft.com/office/drawing/2016/5/13/chartex" xmlns:cx8="http://schemas.microsoft.com/office/drawing/2016/5/14/chartex" xmlns:mc="http://schemas.openxmlformats.org/markup-compatibility/2006" xmlns:aink="http://schemas.microsoft.com/office/drawing/2016/ink" xmlns:am3d="http://schemas.microsoft.com/office/drawing/2017/model3d" xmlns:o="urn:schemas-microsoft-com:office:office" xmlns:r="http://schemas.openxmlformats.org/officeDocument/2006/relationships" xmlns:m="http://schemas.openxmlformats.org/officeDocument/2006/math" xmlns:v="urn:schemas-microsoft-com:vml" xmlns:wp14="http://schemas.microsoft.com/office/word/2010/wordprocessingDrawing" xmlns:wp="http://schemas.openxmlformats.org/drawingml/2006/wordprocessingDrawing" xmlns:w10="urn:schemas-microsoft-com:office:word" xmlns:w="http://schemas.openxmlformats.org/wordprocessingml/2006/main" xmlns:w14="http://schemas.microsoft.com/office/word/2010/wordml" xmlns:w15="http://schemas.microsoft.com/office/word/2012/wordml" xmlns:w16cid="http://schemas.microsoft.com/office/word/2016/wordml/cid" xmlns:w16se="http://schemas.microsoft.com/office/word/2015/wordml/symex" xmlns:wpg="http://schemas.microsoft.com/office/word/2010/wordprocessingGroup" xmlns:wpi="http://schemas.microsoft.com/office/word/2010/wordprocessingInk" xmlns:wne="http://schemas.microsoft.com/office/word/2006/wordml" xmlns:wps="http://schemas.microsoft.com/office/word/2010/wordprocessingShape" mc:Ignorable="w14 w15 w16se w16cid wp14">
   <w:body>
     <w:p>
       <w:pPr>
@@ -137,15 +137,58 @@
         </w:numPr>
       </w:pPr>
       <w:r>
-        <w:t>Vous devez trouver par vous-même comment utiliser la librairie string.h avec les fonctions strcat(), srtrlen()</w:t>
-      </w:r>
-      <w:r>
-        <w:t>, strcmp()</w:t>
-      </w:r>
-      <w:bookmarkStart w:id="0" w:name="_GoBack"/>
-      <w:bookmarkEnd w:id="0"/>
-      <w:r>
-        <w:t xml:space="preserve"> et strcpy().</w:t>
+        <w:t xml:space="preserve">Vous devez trouver par vous-même comment utiliser la librairie </w:t>
+      </w:r>
+      <w:proofErr w:type="spellStart"/>
+      <w:r>
+        <w:t>string.h</w:t>
+      </w:r>
+      <w:proofErr w:type="spellEnd"/>
+      <w:r>
+        <w:t xml:space="preserve"> avec les fonctions </w:t>
+      </w:r>
+      <w:proofErr w:type="spellStart"/>
+      <w:proofErr w:type="gramStart"/>
+      <w:r>
+        <w:t>strcat</w:t>
+      </w:r>
+      <w:proofErr w:type="spellEnd"/>
+      <w:r>
+        <w:t>(</w:t>
+      </w:r>
+      <w:proofErr w:type="gramEnd"/>
+      <w:r>
+        <w:t xml:space="preserve">), </w:t>
+      </w:r>
+      <w:proofErr w:type="spellStart"/>
+      <w:r>
+        <w:t>srtrlen</w:t>
+      </w:r>
+      <w:proofErr w:type="spellEnd"/>
+      <w:r>
+        <w:t>()</w:t>
+      </w:r>
+      <w:r>
+        <w:t xml:space="preserve">, </w:t>
+      </w:r>
+      <w:proofErr w:type="spellStart"/>
+      <w:r>
+        <w:t>strcmp</w:t>
+      </w:r>
+      <w:proofErr w:type="spellEnd"/>
+      <w:r>
+        <w:t>()</w:t>
+      </w:r>
+      <w:r>
+        <w:t xml:space="preserve"> et </w:t>
+      </w:r>
+      <w:proofErr w:type="spellStart"/>
+      <w:r>
+        <w:t>strcpy</w:t>
+      </w:r>
+      <w:proofErr w:type="spellEnd"/>
+      <w:r>
+        <w:t>().</w:t>
       </w:r>
     </w:p>
     <w:p>
@@ -224,14 +267,32 @@
         <w:t>.</w:t>
       </w:r>
       <w:r>
-        <w:t xml:space="preserve"> Le format du fichier est : &lt;NomProduit;quantité;unité&gt;, c’est-à-dire que l’employé inscrit, un produit par ligne, le nom du produit, suivi du point-virgule, suivi de la quantité, suivi du point-virgule, suivi de l’unité. Par exemple, </w:t>
+        <w:t xml:space="preserve"> Le format du fichier est : &lt;</w:t>
+      </w:r>
+      <w:proofErr w:type="spellStart"/>
+      <w:proofErr w:type="gramStart"/>
+      <w:r>
+        <w:t>NomProduit;quantité</w:t>
+      </w:r>
+      <w:proofErr w:type="gramEnd"/>
+      <w:r>
+        <w:t>;unité</w:t>
+      </w:r>
+      <w:proofErr w:type="spellEnd"/>
+      <w:r>
+        <w:t xml:space="preserve">&gt;, c’est-à-dire que l’employé inscrit, un produit par ligne, le nom du produit, suivi du point-virgule, suivi de la quantité, suivi du point-virgule, suivi de l’unité. Par exemple, </w:t>
       </w:r>
       <w:r>
         <w:t>« </w:t>
       </w:r>
       <w:r>
-        <w:t>Boeuf;542,4;kg</w:t>
-      </w:r>
+        <w:t>Boeuf;542,</w:t>
+      </w:r>
+      <w:proofErr w:type="gramStart"/>
+      <w:r>
+        <w:t>4;kg</w:t>
+      </w:r>
+      <w:proofErr w:type="gramEnd"/>
       <w:r>
         <w:t> »</w:t>
       </w:r>
@@ -254,8 +315,13 @@
         <w:t>ar exemple, « </w:t>
       </w:r>
       <w:r>
-        <w:t>Pain;360(12) + 5;unité</w:t>
-      </w:r>
+        <w:t xml:space="preserve">Pain;360(12) + </w:t>
+      </w:r>
+      <w:proofErr w:type="gramStart"/>
+      <w:r>
+        <w:t>5;unité</w:t>
+      </w:r>
+      <w:proofErr w:type="gramEnd"/>
       <w:r>
         <w:t> » signifie qu’il a trouvé 360 paquets de 12 pains et 5 pains individuels.</w:t>
       </w:r>
@@ -306,13 +372,42 @@
         <w:t xml:space="preserve"> sert à enregistrer les ingrédients reçus</w:t>
       </w:r>
       <w:r>
-        <w:t xml:space="preserve"> dans la journée. Le format du fichier est le même : &lt;NomProduit;quantité;unité&gt;. Par contre, les produits reçus par paquets ne contiennent pas d’unités déballées. Par exemple, « Pain;</w:t>
+        <w:t xml:space="preserve"> dans la journée. Le format du fichier est le même : &lt;</w:t>
+      </w:r>
+      <w:proofErr w:type="spellStart"/>
+      <w:proofErr w:type="gramStart"/>
+      <w:r>
+        <w:t>NomProduit;quantité</w:t>
+      </w:r>
+      <w:proofErr w:type="gramEnd"/>
+      <w:r>
+        <w:t>;unité</w:t>
+      </w:r>
+      <w:proofErr w:type="spellEnd"/>
+      <w:r>
+        <w:t xml:space="preserve">&gt;. </w:t>
+      </w:r>
+      <w:proofErr w:type="gramStart"/>
+      <w:r>
+        <w:t>Par contre</w:t>
+      </w:r>
+      <w:proofErr w:type="gramEnd"/>
+      <w:r>
+        <w:t>, les produits reçus par paquets ne contiennent pas d’unités déballées. Par exemple, « Pain;</w:t>
       </w:r>
       <w:r>
         <w:t>70</w:t>
       </w:r>
       <w:r>
-        <w:t>(12);unité » signifie qu</w:t>
+        <w:t>(12</w:t>
+      </w:r>
+      <w:proofErr w:type="gramStart"/>
+      <w:r>
+        <w:t>);unité</w:t>
+      </w:r>
+      <w:proofErr w:type="gramEnd"/>
+      <w:r>
+        <w:t> » signifie qu</w:t>
       </w:r>
       <w:r>
         <w:t>’on a reçu</w:t>
@@ -372,7 +467,17 @@
         <w:t>.</w:t>
       </w:r>
       <w:r>
-        <w:t xml:space="preserve"> Le format du fichier est : &lt;NomProduit;montant&gt;, c’est-à-dire que la caisse inscrit, un produit par ligne, le nom du produit, suivi du point-virgule, suivi du </w:t>
+        <w:t xml:space="preserve"> Le format du fichier est : &lt;</w:t>
+      </w:r>
+      <w:proofErr w:type="spellStart"/>
+      <w:proofErr w:type="gramStart"/>
+      <w:r>
+        <w:t>NomProduit;montant</w:t>
+      </w:r>
+      <w:proofErr w:type="spellEnd"/>
+      <w:proofErr w:type="gramEnd"/>
+      <w:r>
+        <w:t xml:space="preserve">&gt;, c’est-à-dire que la caisse inscrit, un produit par ligne, le nom du produit, suivi du point-virgule, suivi du </w:t>
       </w:r>
       <w:r>
         <w:rPr>
@@ -440,6 +545,7 @@
       </w:tblPr>
       <w:tblGrid>
         <w:gridCol w:w="3539"/>
+        <w:gridCol w:w="3539"/>
       </w:tblGrid>
       <w:tr>
         <w:tc>
@@ -452,6 +558,21 @@
             </w:r>
           </w:p>
         </w:tc>
+        <w:tc>
+          <w:tcPr>
+            <w:tcW w:w="3539" w:type="dxa"/>
+          </w:tcPr>
+          <w:p>
+            <w:pPr>
+              <w:tabs>
+                <w:tab w:val="left" w:pos="1140"/>
+              </w:tabs>
+            </w:pPr>
+            <w:r>
+              <w:t>Inventaire</w:t>
+            </w:r>
+          </w:p>
+        </w:tc>
       </w:tr>
       <w:tr>
         <w:tc>
@@ -459,11 +580,23 @@
             <w:tcW w:w="3539" w:type="dxa"/>
           </w:tcPr>
           <w:p>
+            <w:proofErr w:type="gramStart"/>
             <w:r>
               <w:t>plus</w:t>
             </w:r>
+            <w:proofErr w:type="gramEnd"/>
             <w:r>
               <w:t xml:space="preserve"> achat du jour</w:t>
+            </w:r>
+          </w:p>
+        </w:tc>
+        <w:tc>
+          <w:tcPr>
+            <w:tcW w:w="3539" w:type="dxa"/>
+          </w:tcPr>
+          <w:p>
+            <w:r>
+              <w:t>Achats</w:t>
             </w:r>
           </w:p>
         </w:tc>
@@ -474,11 +607,23 @@
             <w:tcW w:w="3539" w:type="dxa"/>
           </w:tcPr>
           <w:p>
+            <w:proofErr w:type="gramStart"/>
             <w:r>
               <w:t>moins</w:t>
             </w:r>
+            <w:proofErr w:type="gramEnd"/>
             <w:r>
               <w:t xml:space="preserve"> quantité utilisée du jour</w:t>
+            </w:r>
+          </w:p>
+        </w:tc>
+        <w:tc>
+          <w:tcPr>
+            <w:tcW w:w="3539" w:type="dxa"/>
+          </w:tcPr>
+          <w:p>
+            <w:r>
+              <w:t>Ventes</w:t>
             </w:r>
           </w:p>
         </w:tc>
@@ -489,12 +634,26 @@
             <w:tcW w:w="3539" w:type="dxa"/>
           </w:tcPr>
           <w:p>
+            <w:proofErr w:type="gramStart"/>
             <w:r>
               <w:t>moins</w:t>
             </w:r>
+            <w:proofErr w:type="gramEnd"/>
             <w:r>
               <w:t xml:space="preserve"> perte du jour</w:t>
             </w:r>
+          </w:p>
+        </w:tc>
+        <w:tc>
+          <w:tcPr>
+            <w:tcW w:w="3539" w:type="dxa"/>
+          </w:tcPr>
+          <w:p>
+            <w:r>
+              <w:t>Inventaire - ventes</w:t>
+            </w:r>
+            <w:bookmarkStart w:id="0" w:name="_GoBack"/>
+            <w:bookmarkEnd w:id="0"/>
           </w:p>
         </w:tc>
       </w:tr>
@@ -506,6 +665,16 @@
           <w:p>
             <w:r>
               <w:t>= inventaire final du jour.</w:t>
+            </w:r>
+          </w:p>
+        </w:tc>
+        <w:tc>
+          <w:tcPr>
+            <w:tcW w:w="3539" w:type="dxa"/>
+          </w:tcPr>
+          <w:p>
+            <w:r>
+              <w:t>Analyse</w:t>
             </w:r>
           </w:p>
         </w:tc>
@@ -665,9 +834,11 @@
             <w:tcW w:w="1348" w:type="dxa"/>
           </w:tcPr>
           <w:p>
+            <w:proofErr w:type="gramStart"/>
             <w:r>
               <w:t>xxx</w:t>
             </w:r>
+            <w:proofErr w:type="gramEnd"/>
           </w:p>
         </w:tc>
         <w:tc>
@@ -675,9 +846,11 @@
             <w:tcW w:w="1348" w:type="dxa"/>
           </w:tcPr>
           <w:p>
+            <w:proofErr w:type="gramStart"/>
             <w:r>
               <w:t>xxx</w:t>
             </w:r>
+            <w:proofErr w:type="gramEnd"/>
           </w:p>
         </w:tc>
         <w:tc>
@@ -685,9 +858,11 @@
             <w:tcW w:w="1348" w:type="dxa"/>
           </w:tcPr>
           <w:p>
+            <w:proofErr w:type="gramStart"/>
             <w:r>
               <w:t>xxx</w:t>
             </w:r>
+            <w:proofErr w:type="gramEnd"/>
           </w:p>
         </w:tc>
         <w:tc>
@@ -695,9 +870,11 @@
             <w:tcW w:w="1348" w:type="dxa"/>
           </w:tcPr>
           <w:p>
+            <w:proofErr w:type="gramStart"/>
             <w:r>
               <w:t>xxx</w:t>
             </w:r>
+            <w:proofErr w:type="gramEnd"/>
           </w:p>
         </w:tc>
         <w:tc>
@@ -705,9 +882,11 @@
             <w:tcW w:w="1348" w:type="dxa"/>
           </w:tcPr>
           <w:p>
+            <w:proofErr w:type="gramStart"/>
             <w:r>
               <w:t>xxx</w:t>
             </w:r>
+            <w:proofErr w:type="gramEnd"/>
           </w:p>
         </w:tc>
       </w:tr>
@@ -727,9 +906,11 @@
             <w:tcW w:w="1348" w:type="dxa"/>
           </w:tcPr>
           <w:p>
+            <w:proofErr w:type="gramStart"/>
             <w:r>
               <w:t>xxx</w:t>
             </w:r>
+            <w:proofErr w:type="gramEnd"/>
           </w:p>
         </w:tc>
         <w:tc>
@@ -737,9 +918,11 @@
             <w:tcW w:w="1348" w:type="dxa"/>
           </w:tcPr>
           <w:p>
+            <w:proofErr w:type="gramStart"/>
             <w:r>
               <w:t>xxx</w:t>
             </w:r>
+            <w:proofErr w:type="gramEnd"/>
           </w:p>
         </w:tc>
         <w:tc>
@@ -747,9 +930,11 @@
             <w:tcW w:w="1348" w:type="dxa"/>
           </w:tcPr>
           <w:p>
+            <w:proofErr w:type="gramStart"/>
             <w:r>
               <w:t>xxx</w:t>
             </w:r>
+            <w:proofErr w:type="gramEnd"/>
           </w:p>
         </w:tc>
         <w:tc>
@@ -757,9 +942,11 @@
             <w:tcW w:w="1348" w:type="dxa"/>
           </w:tcPr>
           <w:p>
+            <w:proofErr w:type="gramStart"/>
             <w:r>
               <w:t>xxx</w:t>
             </w:r>
+            <w:proofErr w:type="gramEnd"/>
           </w:p>
         </w:tc>
         <w:tc>
@@ -767,9 +954,11 @@
             <w:tcW w:w="1348" w:type="dxa"/>
           </w:tcPr>
           <w:p>
+            <w:proofErr w:type="gramStart"/>
             <w:r>
               <w:t>xxx</w:t>
             </w:r>
+            <w:proofErr w:type="gramEnd"/>
           </w:p>
         </w:tc>
       </w:tr>
@@ -789,9 +978,11 @@
             <w:tcW w:w="1348" w:type="dxa"/>
           </w:tcPr>
           <w:p>
+            <w:proofErr w:type="gramStart"/>
             <w:r>
               <w:t>xxx</w:t>
             </w:r>
+            <w:proofErr w:type="gramEnd"/>
           </w:p>
         </w:tc>
         <w:tc>
@@ -799,9 +990,11 @@
             <w:tcW w:w="1348" w:type="dxa"/>
           </w:tcPr>
           <w:p>
+            <w:proofErr w:type="gramStart"/>
             <w:r>
               <w:t>xxx</w:t>
             </w:r>
+            <w:proofErr w:type="gramEnd"/>
           </w:p>
         </w:tc>
         <w:tc>
@@ -809,9 +1002,11 @@
             <w:tcW w:w="1348" w:type="dxa"/>
           </w:tcPr>
           <w:p>
+            <w:proofErr w:type="gramStart"/>
             <w:r>
               <w:t>xxx</w:t>
             </w:r>
+            <w:proofErr w:type="gramEnd"/>
           </w:p>
         </w:tc>
         <w:tc>
@@ -819,9 +1014,11 @@
             <w:tcW w:w="1348" w:type="dxa"/>
           </w:tcPr>
           <w:p>
+            <w:proofErr w:type="gramStart"/>
             <w:r>
               <w:t>xxx</w:t>
             </w:r>
+            <w:proofErr w:type="gramEnd"/>
           </w:p>
         </w:tc>
         <w:tc>
@@ -829,9 +1026,11 @@
             <w:tcW w:w="1348" w:type="dxa"/>
           </w:tcPr>
           <w:p>
+            <w:proofErr w:type="gramStart"/>
             <w:r>
               <w:t>xxx</w:t>
             </w:r>
+            <w:proofErr w:type="gramEnd"/>
           </w:p>
         </w:tc>
       </w:tr>
@@ -851,9 +1050,11 @@
             <w:tcW w:w="1348" w:type="dxa"/>
           </w:tcPr>
           <w:p>
+            <w:proofErr w:type="gramStart"/>
             <w:r>
               <w:t>xxx</w:t>
             </w:r>
+            <w:proofErr w:type="gramEnd"/>
           </w:p>
         </w:tc>
         <w:tc>
@@ -861,9 +1062,11 @@
             <w:tcW w:w="1348" w:type="dxa"/>
           </w:tcPr>
           <w:p>
+            <w:proofErr w:type="gramStart"/>
             <w:r>
               <w:t>xxx</w:t>
             </w:r>
+            <w:proofErr w:type="gramEnd"/>
           </w:p>
         </w:tc>
         <w:tc>
@@ -871,9 +1074,11 @@
             <w:tcW w:w="1348" w:type="dxa"/>
           </w:tcPr>
           <w:p>
+            <w:proofErr w:type="gramStart"/>
             <w:r>
               <w:t>xxx</w:t>
             </w:r>
+            <w:proofErr w:type="gramEnd"/>
           </w:p>
         </w:tc>
         <w:tc>
@@ -881,9 +1086,11 @@
             <w:tcW w:w="1348" w:type="dxa"/>
           </w:tcPr>
           <w:p>
+            <w:proofErr w:type="gramStart"/>
             <w:r>
               <w:t>xxx</w:t>
             </w:r>
+            <w:proofErr w:type="gramEnd"/>
           </w:p>
         </w:tc>
         <w:tc>
@@ -891,9 +1098,11 @@
             <w:tcW w:w="1348" w:type="dxa"/>
           </w:tcPr>
           <w:p>
+            <w:proofErr w:type="gramStart"/>
             <w:r>
               <w:t>xxx</w:t>
             </w:r>
+            <w:proofErr w:type="gramEnd"/>
           </w:p>
         </w:tc>
       </w:tr>
@@ -913,9 +1122,11 @@
             <w:tcW w:w="1348" w:type="dxa"/>
           </w:tcPr>
           <w:p>
+            <w:proofErr w:type="gramStart"/>
             <w:r>
               <w:t>xxx</w:t>
             </w:r>
+            <w:proofErr w:type="gramEnd"/>
           </w:p>
         </w:tc>
         <w:tc>
@@ -923,9 +1134,11 @@
             <w:tcW w:w="1348" w:type="dxa"/>
           </w:tcPr>
           <w:p>
+            <w:proofErr w:type="gramStart"/>
             <w:r>
               <w:t>xxx</w:t>
             </w:r>
+            <w:proofErr w:type="gramEnd"/>
           </w:p>
         </w:tc>
         <w:tc>
@@ -933,9 +1146,11 @@
             <w:tcW w:w="1348" w:type="dxa"/>
           </w:tcPr>
           <w:p>
+            <w:proofErr w:type="gramStart"/>
             <w:r>
               <w:t>xxx</w:t>
             </w:r>
+            <w:proofErr w:type="gramEnd"/>
           </w:p>
         </w:tc>
         <w:tc>
@@ -943,9 +1158,11 @@
             <w:tcW w:w="1348" w:type="dxa"/>
           </w:tcPr>
           <w:p>
+            <w:proofErr w:type="gramStart"/>
             <w:r>
               <w:t>xxx</w:t>
             </w:r>
+            <w:proofErr w:type="gramEnd"/>
           </w:p>
         </w:tc>
         <w:tc>
@@ -953,9 +1170,11 @@
             <w:tcW w:w="1348" w:type="dxa"/>
           </w:tcPr>
           <w:p>
+            <w:proofErr w:type="gramStart"/>
             <w:r>
               <w:t>xxx</w:t>
             </w:r>
+            <w:proofErr w:type="gramEnd"/>
           </w:p>
         </w:tc>
       </w:tr>
@@ -1230,7 +1449,7 @@
 </file>
 
 <file path=word/endnotes.xml><?xml version="1.0" encoding="utf-8"?>
-<w:endnotes xmlns:wpc="http://schemas.microsoft.com/office/word/2010/wordprocessingCanvas" xmlns:cx="http://schemas.microsoft.com/office/drawing/2014/chartex" xmlns:cx1="http://schemas.microsoft.com/office/drawing/2015/9/8/chartex" xmlns:mc="http://schemas.openxmlformats.org/markup-compatibility/2006" xmlns:o="urn:schemas-microsoft-com:office:office" xmlns:r="http://schemas.openxmlformats.org/officeDocument/2006/relationships" xmlns:m="http://schemas.openxmlformats.org/officeDocument/2006/math" xmlns:v="urn:schemas-microsoft-com:vml" xmlns:wp14="http://schemas.microsoft.com/office/word/2010/wordprocessingDrawing" xmlns:wp="http://schemas.openxmlformats.org/drawingml/2006/wordprocessingDrawing" xmlns:w10="urn:schemas-microsoft-com:office:word" xmlns:w="http://schemas.openxmlformats.org/wordprocessingml/2006/main" xmlns:w14="http://schemas.microsoft.com/office/word/2010/wordml" xmlns:w15="http://schemas.microsoft.com/office/word/2012/wordml" xmlns:w16se="http://schemas.microsoft.com/office/word/2015/wordml/symex" xmlns:wpg="http://schemas.microsoft.com/office/word/2010/wordprocessingGroup" xmlns:wpi="http://schemas.microsoft.com/office/word/2010/wordprocessingInk" xmlns:wne="http://schemas.microsoft.com/office/word/2006/wordml" xmlns:wps="http://schemas.microsoft.com/office/word/2010/wordprocessingShape" mc:Ignorable="w14 w15 w16se wp14">
+<w:endnotes xmlns:wpc="http://schemas.microsoft.com/office/word/2010/wordprocessingCanvas" xmlns:cx="http://schemas.microsoft.com/office/drawing/2014/chartex" xmlns:cx1="http://schemas.microsoft.com/office/drawing/2015/9/8/chartex" xmlns:cx2="http://schemas.microsoft.com/office/drawing/2015/10/21/chartex" xmlns:cx3="http://schemas.microsoft.com/office/drawing/2016/5/9/chartex" xmlns:cx4="http://schemas.microsoft.com/office/drawing/2016/5/10/chartex" xmlns:cx5="http://schemas.microsoft.com/office/drawing/2016/5/11/chartex" xmlns:cx6="http://schemas.microsoft.com/office/drawing/2016/5/12/chartex" xmlns:cx7="http://schemas.microsoft.com/office/drawing/2016/5/13/chartex" xmlns:cx8="http://schemas.microsoft.com/office/drawing/2016/5/14/chartex" xmlns:mc="http://schemas.openxmlformats.org/markup-compatibility/2006" xmlns:aink="http://schemas.microsoft.com/office/drawing/2016/ink" xmlns:am3d="http://schemas.microsoft.com/office/drawing/2017/model3d" xmlns:o="urn:schemas-microsoft-com:office:office" xmlns:r="http://schemas.openxmlformats.org/officeDocument/2006/relationships" xmlns:m="http://schemas.openxmlformats.org/officeDocument/2006/math" xmlns:v="urn:schemas-microsoft-com:vml" xmlns:wp14="http://schemas.microsoft.com/office/word/2010/wordprocessingDrawing" xmlns:wp="http://schemas.openxmlformats.org/drawingml/2006/wordprocessingDrawing" xmlns:w10="urn:schemas-microsoft-com:office:word" xmlns:w="http://schemas.openxmlformats.org/wordprocessingml/2006/main" xmlns:w14="http://schemas.microsoft.com/office/word/2010/wordml" xmlns:w15="http://schemas.microsoft.com/office/word/2012/wordml" xmlns:w16cid="http://schemas.microsoft.com/office/word/2016/wordml/cid" xmlns:w16se="http://schemas.microsoft.com/office/word/2015/wordml/symex" xmlns:wpg="http://schemas.microsoft.com/office/word/2010/wordprocessingGroup" xmlns:wpi="http://schemas.microsoft.com/office/word/2010/wordprocessingInk" xmlns:wne="http://schemas.microsoft.com/office/word/2006/wordml" xmlns:wps="http://schemas.microsoft.com/office/word/2010/wordprocessingShape" mc:Ignorable="w14 w15 w16se w16cid wp14">
   <w:endnote w:type="separator" w:id="-1">
     <w:p>
       <w:pPr>
@@ -1255,7 +1474,7 @@
 </file>
 
 <file path=word/footnotes.xml><?xml version="1.0" encoding="utf-8"?>
-<w:footnotes xmlns:wpc="http://schemas.microsoft.com/office/word/2010/wordprocessingCanvas" xmlns:cx="http://schemas.microsoft.com/office/drawing/2014/chartex" xmlns:cx1="http://schemas.microsoft.com/office/drawing/2015/9/8/chartex" xmlns:mc="http://schemas.openxmlformats.org/markup-compatibility/2006" xmlns:o="urn:schemas-microsoft-com:office:office" xmlns:r="http://schemas.openxmlformats.org/officeDocument/2006/relationships" xmlns:m="http://schemas.openxmlformats.org/officeDocument/2006/math" xmlns:v="urn:schemas-microsoft-com:vml" xmlns:wp14="http://schemas.microsoft.com/office/word/2010/wordprocessingDrawing" xmlns:wp="http://schemas.openxmlformats.org/drawingml/2006/wordprocessingDrawing" xmlns:w10="urn:schemas-microsoft-com:office:word" xmlns:w="http://schemas.openxmlformats.org/wordprocessingml/2006/main" xmlns:w14="http://schemas.microsoft.com/office/word/2010/wordml" xmlns:w15="http://schemas.microsoft.com/office/word/2012/wordml" xmlns:w16se="http://schemas.microsoft.com/office/word/2015/wordml/symex" xmlns:wpg="http://schemas.microsoft.com/office/word/2010/wordprocessingGroup" xmlns:wpi="http://schemas.microsoft.com/office/word/2010/wordprocessingInk" xmlns:wne="http://schemas.microsoft.com/office/word/2006/wordml" xmlns:wps="http://schemas.microsoft.com/office/word/2010/wordprocessingShape" mc:Ignorable="w14 w15 w16se wp14">
+<w:footnotes xmlns:wpc="http://schemas.microsoft.com/office/word/2010/wordprocessingCanvas" xmlns:cx="http://schemas.microsoft.com/office/drawing/2014/chartex" xmlns:cx1="http://schemas.microsoft.com/office/drawing/2015/9/8/chartex" xmlns:cx2="http://schemas.microsoft.com/office/drawing/2015/10/21/chartex" xmlns:cx3="http://schemas.microsoft.com/office/drawing/2016/5/9/chartex" xmlns:cx4="http://schemas.microsoft.com/office/drawing/2016/5/10/chartex" xmlns:cx5="http://schemas.microsoft.com/office/drawing/2016/5/11/chartex" xmlns:cx6="http://schemas.microsoft.com/office/drawing/2016/5/12/chartex" xmlns:cx7="http://schemas.microsoft.com/office/drawing/2016/5/13/chartex" xmlns:cx8="http://schemas.microsoft.com/office/drawing/2016/5/14/chartex" xmlns:mc="http://schemas.openxmlformats.org/markup-compatibility/2006" xmlns:aink="http://schemas.microsoft.com/office/drawing/2016/ink" xmlns:am3d="http://schemas.microsoft.com/office/drawing/2017/model3d" xmlns:o="urn:schemas-microsoft-com:office:office" xmlns:r="http://schemas.openxmlformats.org/officeDocument/2006/relationships" xmlns:m="http://schemas.openxmlformats.org/officeDocument/2006/math" xmlns:v="urn:schemas-microsoft-com:vml" xmlns:wp14="http://schemas.microsoft.com/office/word/2010/wordprocessingDrawing" xmlns:wp="http://schemas.openxmlformats.org/drawingml/2006/wordprocessingDrawing" xmlns:w10="urn:schemas-microsoft-com:office:word" xmlns:w="http://schemas.openxmlformats.org/wordprocessingml/2006/main" xmlns:w14="http://schemas.microsoft.com/office/word/2010/wordml" xmlns:w15="http://schemas.microsoft.com/office/word/2012/wordml" xmlns:w16cid="http://schemas.microsoft.com/office/word/2016/wordml/cid" xmlns:w16se="http://schemas.microsoft.com/office/word/2015/wordml/symex" xmlns:wpg="http://schemas.microsoft.com/office/word/2010/wordprocessingGroup" xmlns:wpi="http://schemas.microsoft.com/office/word/2010/wordprocessingInk" xmlns:wne="http://schemas.microsoft.com/office/word/2006/wordml" xmlns:wps="http://schemas.microsoft.com/office/word/2010/wordprocessingShape" mc:Ignorable="w14 w15 w16se w16cid wp14">
   <w:footnote w:type="separator" w:id="-1">
     <w:p>
       <w:pPr>
@@ -1280,7 +1499,7 @@
 </file>
 
 <file path=word/numbering.xml><?xml version="1.0" encoding="utf-8"?>
-<w:numbering xmlns:wpc="http://schemas.microsoft.com/office/word/2010/wordprocessingCanvas" xmlns:cx="http://schemas.microsoft.com/office/drawing/2014/chartex" xmlns:cx1="http://schemas.microsoft.com/office/drawing/2015/9/8/chartex" xmlns:mc="http://schemas.openxmlformats.org/markup-compatibility/2006" xmlns:o="urn:schemas-microsoft-com:office:office" xmlns:r="http://schemas.openxmlformats.org/officeDocument/2006/relationships" xmlns:m="http://schemas.openxmlformats.org/officeDocument/2006/math" xmlns:v="urn:schemas-microsoft-com:vml" xmlns:wp14="http://schemas.microsoft.com/office/word/2010/wordprocessingDrawing" xmlns:wp="http://schemas.openxmlformats.org/drawingml/2006/wordprocessingDrawing" xmlns:w10="urn:schemas-microsoft-com:office:word" xmlns:w="http://schemas.openxmlformats.org/wordprocessingml/2006/main" xmlns:w14="http://schemas.microsoft.com/office/word/2010/wordml" xmlns:w15="http://schemas.microsoft.com/office/word/2012/wordml" xmlns:w16se="http://schemas.microsoft.com/office/word/2015/wordml/symex" xmlns:wpg="http://schemas.microsoft.com/office/word/2010/wordprocessingGroup" xmlns:wpi="http://schemas.microsoft.com/office/word/2010/wordprocessingInk" xmlns:wne="http://schemas.microsoft.com/office/word/2006/wordml" xmlns:wps="http://schemas.microsoft.com/office/word/2010/wordprocessingShape" mc:Ignorable="w14 w15 w16se wp14">
+<w:numbering xmlns:wpc="http://schemas.microsoft.com/office/word/2010/wordprocessingCanvas" xmlns:cx="http://schemas.microsoft.com/office/drawing/2014/chartex" xmlns:cx1="http://schemas.microsoft.com/office/drawing/2015/9/8/chartex" xmlns:cx2="http://schemas.microsoft.com/office/drawing/2015/10/21/chartex" xmlns:cx3="http://schemas.microsoft.com/office/drawing/2016/5/9/chartex" xmlns:cx4="http://schemas.microsoft.com/office/drawing/2016/5/10/chartex" xmlns:cx5="http://schemas.microsoft.com/office/drawing/2016/5/11/chartex" xmlns:cx6="http://schemas.microsoft.com/office/drawing/2016/5/12/chartex" xmlns:cx7="http://schemas.microsoft.com/office/drawing/2016/5/13/chartex" xmlns:cx8="http://schemas.microsoft.com/office/drawing/2016/5/14/chartex" xmlns:mc="http://schemas.openxmlformats.org/markup-compatibility/2006" xmlns:aink="http://schemas.microsoft.com/office/drawing/2016/ink" xmlns:am3d="http://schemas.microsoft.com/office/drawing/2017/model3d" xmlns:o="urn:schemas-microsoft-com:office:office" xmlns:r="http://schemas.openxmlformats.org/officeDocument/2006/relationships" xmlns:m="http://schemas.openxmlformats.org/officeDocument/2006/math" xmlns:v="urn:schemas-microsoft-com:vml" xmlns:wp14="http://schemas.microsoft.com/office/word/2010/wordprocessingDrawing" xmlns:wp="http://schemas.openxmlformats.org/drawingml/2006/wordprocessingDrawing" xmlns:w10="urn:schemas-microsoft-com:office:word" xmlns:w="http://schemas.openxmlformats.org/wordprocessingml/2006/main" xmlns:w14="http://schemas.microsoft.com/office/word/2010/wordml" xmlns:w15="http://schemas.microsoft.com/office/word/2012/wordml" xmlns:w16cid="http://schemas.microsoft.com/office/word/2016/wordml/cid" xmlns:w16se="http://schemas.microsoft.com/office/word/2015/wordml/symex" xmlns:wpg="http://schemas.microsoft.com/office/word/2010/wordprocessingGroup" xmlns:wpi="http://schemas.microsoft.com/office/word/2010/wordprocessingInk" xmlns:wne="http://schemas.microsoft.com/office/word/2006/wordml" xmlns:wps="http://schemas.microsoft.com/office/word/2010/wordprocessingShape" mc:Ignorable="w14 w15 w16se w16cid wp14">
   <w:abstractNum w:abstractNumId="0" w15:restartNumberingAfterBreak="0">
     <w:nsid w:val="15F870B4"/>
     <w:multiLevelType w:val="multilevel"/>
@@ -1873,7 +2092,7 @@
 </file>
 
 <file path=word/styles.xml><?xml version="1.0" encoding="utf-8"?>
-<w:styles xmlns:mc="http://schemas.openxmlformats.org/markup-compatibility/2006" xmlns:r="http://schemas.openxmlformats.org/officeDocument/2006/relationships" xmlns:w="http://schemas.openxmlformats.org/wordprocessingml/2006/main" xmlns:w14="http://schemas.microsoft.com/office/word/2010/wordml" xmlns:w15="http://schemas.microsoft.com/office/word/2012/wordml" xmlns:w16se="http://schemas.microsoft.com/office/word/2015/wordml/symex" mc:Ignorable="w14 w15 w16se">
+<w:styles xmlns:mc="http://schemas.openxmlformats.org/markup-compatibility/2006" xmlns:r="http://schemas.openxmlformats.org/officeDocument/2006/relationships" xmlns:w="http://schemas.openxmlformats.org/wordprocessingml/2006/main" xmlns:w14="http://schemas.microsoft.com/office/word/2010/wordml" xmlns:w15="http://schemas.microsoft.com/office/word/2012/wordml" xmlns:w16cid="http://schemas.microsoft.com/office/word/2016/wordml/cid" xmlns:w16se="http://schemas.microsoft.com/office/word/2015/wordml/symex" mc:Ignorable="w14 w15 w16se w16cid">
   <w:docDefaults>
     <w:rPrDefault>
       <w:rPr>
@@ -1889,7 +2108,7 @@
       </w:pPr>
     </w:pPrDefault>
   </w:docDefaults>
-  <w:latentStyles w:defLockedState="0" w:defUIPriority="99" w:defSemiHidden="0" w:defUnhideWhenUsed="0" w:defQFormat="0" w:count="371">
+  <w:latentStyles w:defLockedState="0" w:defUIPriority="99" w:defSemiHidden="0" w:defUnhideWhenUsed="0" w:defQFormat="0" w:count="375">
     <w:lsdException w:name="Normal" w:uiPriority="0" w:qFormat="1"/>
     <w:lsdException w:name="heading 1" w:uiPriority="9" w:qFormat="1"/>
     <w:lsdException w:name="heading 2" w:semiHidden="1" w:uiPriority="9" w:unhideWhenUsed="1" w:qFormat="1"/>
@@ -1995,7 +2214,6 @@
     <w:lsdException w:name="HTML Sample" w:semiHidden="1" w:unhideWhenUsed="1"/>
     <w:lsdException w:name="HTML Typewriter" w:semiHidden="1" w:unhideWhenUsed="1"/>
     <w:lsdException w:name="HTML Variable" w:semiHidden="1" w:unhideWhenUsed="1"/>
-    <w:lsdException w:name="Normal Table" w:semiHidden="1" w:unhideWhenUsed="1"/>
     <w:lsdException w:name="annotation subject" w:semiHidden="1" w:unhideWhenUsed="1"/>
     <w:lsdException w:name="No List" w:semiHidden="1" w:unhideWhenUsed="1"/>
     <w:lsdException w:name="Outline List 1" w:semiHidden="1" w:unhideWhenUsed="1"/>
@@ -2039,10 +2257,8 @@
     <w:lsdException w:name="Table Elegant" w:semiHidden="1" w:unhideWhenUsed="1"/>
     <w:lsdException w:name="Table Professional" w:semiHidden="1" w:unhideWhenUsed="1"/>
     <w:lsdException w:name="Table Subtle 1" w:semiHidden="1" w:unhideWhenUsed="1"/>
-    <w:lsdException w:name="Table Subtle 2" w:semiHidden="1" w:unhideWhenUsed="1"/>
     <w:lsdException w:name="Table Web 1" w:semiHidden="1" w:unhideWhenUsed="1"/>
     <w:lsdException w:name="Table Web 2" w:semiHidden="1" w:unhideWhenUsed="1"/>
-    <w:lsdException w:name="Table Web 3" w:semiHidden="1" w:unhideWhenUsed="1"/>
     <w:lsdException w:name="Balloon Text" w:semiHidden="1" w:unhideWhenUsed="1"/>
     <w:lsdException w:name="Table Grid" w:uiPriority="39"/>
     <w:lsdException w:name="Table Theme" w:semiHidden="1" w:unhideWhenUsed="1"/>
@@ -2261,6 +2477,10 @@
     <w:lsdException w:name="List Table 5 Dark Accent 6" w:uiPriority="50"/>
     <w:lsdException w:name="List Table 6 Colorful Accent 6" w:uiPriority="51"/>
     <w:lsdException w:name="List Table 7 Colorful Accent 6" w:uiPriority="52"/>
+    <w:lsdException w:name="Mention" w:semiHidden="1" w:unhideWhenUsed="1"/>
+    <w:lsdException w:name="Smart Hyperlink" w:semiHidden="1" w:unhideWhenUsed="1"/>
+    <w:lsdException w:name="Hashtag" w:semiHidden="1" w:unhideWhenUsed="1"/>
+    <w:lsdException w:name="Unresolved Mention" w:semiHidden="1" w:unhideWhenUsed="1"/>
   </w:latentStyles>
   <w:style w:type="paragraph" w:default="1" w:styleId="Normal">
     <w:name w:val="Normal"/>
@@ -2666,6 +2886,12 @@
 </file>
 
 <file path=customXml/item1.xml><?xml version="1.0" encoding="utf-8"?>
+<p:properties xmlns:p="http://schemas.microsoft.com/office/2006/metadata/properties" xmlns:xsi="http://www.w3.org/2001/XMLSchema-instance" xmlns:pc="http://schemas.microsoft.com/office/infopath/2007/PartnerControls">
+  <documentManagement/>
+</p:properties>
+</file>
+
+<file path=customXml/item2.xml><?xml version="1.0" encoding="utf-8"?>
 <ct:contentTypeSchema xmlns:ct="http://schemas.microsoft.com/office/2006/metadata/contentType" xmlns:ma="http://schemas.microsoft.com/office/2006/metadata/properties/metaAttributes" ct:_="" ma:_="" ma:contentTypeName="Document" ma:contentTypeID="0x01010082E0F721D92D464B9442B28465D155F8" ma:contentTypeVersion="2" ma:contentTypeDescription="Crée un document." ma:contentTypeScope="" ma:versionID="25a932053a1049eee66102320474de19">
   <xsd:schema xmlns:xsd="http://www.w3.org/2001/XMLSchema" xmlns:xs="http://www.w3.org/2001/XMLSchema" xmlns:p="http://schemas.microsoft.com/office/2006/metadata/properties" xmlns:ns3="a9170475-81ae-4e55-9b46-91aa9d887a86" targetNamespace="http://schemas.microsoft.com/office/2006/metadata/properties" ma:root="true" ma:fieldsID="75c8a15931d1536b11a4475dd5d6e7d4" ns3:_="">
     <xsd:import namespace="a9170475-81ae-4e55-9b46-91aa9d887a86"/>
@@ -2797,12 +3023,6 @@
 </ct:contentTypeSchema>
 </file>
 
-<file path=customXml/item2.xml><?xml version="1.0" encoding="utf-8"?>
-<p:properties xmlns:p="http://schemas.microsoft.com/office/2006/metadata/properties" xmlns:xsi="http://www.w3.org/2001/XMLSchema-instance" xmlns:pc="http://schemas.microsoft.com/office/infopath/2007/PartnerControls">
-  <documentManagement/>
-</p:properties>
-</file>
-
 <file path=customXml/item3.xml><?xml version="1.0" encoding="utf-8"?>
 <?mso-contentType ?>
 <FormTemplates xmlns="http://schemas.microsoft.com/sharepoint/v3/contenttype/forms">
@@ -2817,6 +3037,15 @@
 </file>
 
 <file path=customXml/itemProps1.xml><?xml version="1.0" encoding="utf-8"?>
+<ds:datastoreItem xmlns:ds="http://schemas.openxmlformats.org/officeDocument/2006/customXml" ds:itemID="{1FD0A89D-54FE-43C7-9E44-65FC1FBBAF19}">
+  <ds:schemaRefs>
+    <ds:schemaRef ds:uri="http://schemas.microsoft.com/office/2006/metadata/properties"/>
+    <ds:schemaRef ds:uri="http://schemas.microsoft.com/office/infopath/2007/PartnerControls"/>
+  </ds:schemaRefs>
+</ds:datastoreItem>
+</file>
+
+<file path=customXml/itemProps2.xml><?xml version="1.0" encoding="utf-8"?>
 <ds:datastoreItem xmlns:ds="http://schemas.openxmlformats.org/officeDocument/2006/customXml" ds:itemID="{ADB4DFCC-64CE-43F6-BFF8-F75751B547CF}">
   <ds:schemaRefs>
     <ds:schemaRef ds:uri="http://schemas.microsoft.com/office/2006/metadata/contentType"/>
@@ -2834,15 +3063,6 @@
 </ds:datastoreItem>
 </file>
 
-<file path=customXml/itemProps2.xml><?xml version="1.0" encoding="utf-8"?>
-<ds:datastoreItem xmlns:ds="http://schemas.openxmlformats.org/officeDocument/2006/customXml" ds:itemID="{1FD0A89D-54FE-43C7-9E44-65FC1FBBAF19}">
-  <ds:schemaRefs>
-    <ds:schemaRef ds:uri="http://schemas.microsoft.com/office/2006/metadata/properties"/>
-    <ds:schemaRef ds:uri="http://schemas.microsoft.com/office/infopath/2007/PartnerControls"/>
-  </ds:schemaRefs>
-</ds:datastoreItem>
-</file>
-
 <file path=customXml/itemProps3.xml><?xml version="1.0" encoding="utf-8"?>
 <ds:datastoreItem xmlns:ds="http://schemas.openxmlformats.org/officeDocument/2006/customXml" ds:itemID="{E6ECC08F-46AA-40BF-94F9-F4C47197D051}">
   <ds:schemaRefs>
@@ -2852,7 +3072,7 @@
 </file>
 
 <file path=customXml/itemProps4.xml><?xml version="1.0" encoding="utf-8"?>
-<ds:datastoreItem xmlns:ds="http://schemas.openxmlformats.org/officeDocument/2006/customXml" ds:itemID="{F39CEBCA-2313-49A8-AD71-1014B3218457}">
+<ds:datastoreItem xmlns:ds="http://schemas.openxmlformats.org/officeDocument/2006/customXml" ds:itemID="{238A1CD4-4941-4AEB-AB8C-2DAF815822D3}">
   <ds:schemaRefs>
     <ds:schemaRef ds:uri="http://schemas.openxmlformats.org/officeDocument/2006/bibliography"/>
   </ds:schemaRefs>

</xml_diff>

<commit_message>
Now gets yesterday's day from the current day inputed
</commit_message>
<xml_diff>
--- a/ProjectFinal/files/Travail.docx
+++ b/ProjectFinal/files/Travail.docx
@@ -571,6 +571,11 @@
             <w:r>
               <w:t>Inventaire</w:t>
             </w:r>
+            <w:r>
+              <w:t xml:space="preserve"> d’avant</w:t>
+            </w:r>
+            <w:bookmarkStart w:id="0" w:name="_GoBack"/>
+            <w:bookmarkEnd w:id="0"/>
           </w:p>
         </w:tc>
       </w:tr>
@@ -652,8 +657,6 @@
             <w:r>
               <w:t>Inventaire - ventes</w:t>
             </w:r>
-            <w:bookmarkStart w:id="0" w:name="_GoBack"/>
-            <w:bookmarkEnd w:id="0"/>
           </w:p>
         </w:tc>
       </w:tr>
@@ -3072,7 +3075,7 @@
 </file>
 
 <file path=customXml/itemProps4.xml><?xml version="1.0" encoding="utf-8"?>
-<ds:datastoreItem xmlns:ds="http://schemas.openxmlformats.org/officeDocument/2006/customXml" ds:itemID="{238A1CD4-4941-4AEB-AB8C-2DAF815822D3}">
+<ds:datastoreItem xmlns:ds="http://schemas.openxmlformats.org/officeDocument/2006/customXml" ds:itemID="{A325B7FF-A2B7-4261-9B1F-C00E32F43E85}">
   <ds:schemaRefs>
     <ds:schemaRef ds:uri="http://schemas.openxmlformats.org/officeDocument/2006/bibliography"/>
   </ds:schemaRefs>

</xml_diff>

<commit_message>
array shenanigans are done
</commit_message>
<xml_diff>
--- a/ProjectFinal/files/Travail.docx
+++ b/ProjectFinal/files/Travail.docx
@@ -7,6 +7,8 @@
         <w:pStyle w:val="Titre1"/>
         <w:jc w:val="center"/>
       </w:pPr>
+      <w:bookmarkStart w:id="0" w:name="_GoBack"/>
+      <w:bookmarkEnd w:id="0"/>
       <w:r>
         <w:t>420-135-SH</w:t>
       </w:r>
@@ -574,8 +576,6 @@
             <w:r>
               <w:t xml:space="preserve"> d’avant</w:t>
             </w:r>
-            <w:bookmarkStart w:id="0" w:name="_GoBack"/>
-            <w:bookmarkEnd w:id="0"/>
           </w:p>
         </w:tc>
       </w:tr>
@@ -2217,6 +2217,7 @@
     <w:lsdException w:name="HTML Sample" w:semiHidden="1" w:unhideWhenUsed="1"/>
     <w:lsdException w:name="HTML Typewriter" w:semiHidden="1" w:unhideWhenUsed="1"/>
     <w:lsdException w:name="HTML Variable" w:semiHidden="1" w:unhideWhenUsed="1"/>
+    <w:lsdException w:name="Normal Table" w:semiHidden="1" w:unhideWhenUsed="1"/>
     <w:lsdException w:name="annotation subject" w:semiHidden="1" w:unhideWhenUsed="1"/>
     <w:lsdException w:name="No List" w:semiHidden="1" w:unhideWhenUsed="1"/>
     <w:lsdException w:name="Outline List 1" w:semiHidden="1" w:unhideWhenUsed="1"/>
@@ -2260,8 +2261,10 @@
     <w:lsdException w:name="Table Elegant" w:semiHidden="1" w:unhideWhenUsed="1"/>
     <w:lsdException w:name="Table Professional" w:semiHidden="1" w:unhideWhenUsed="1"/>
     <w:lsdException w:name="Table Subtle 1" w:semiHidden="1" w:unhideWhenUsed="1"/>
+    <w:lsdException w:name="Table Subtle 2" w:semiHidden="1" w:unhideWhenUsed="1"/>
     <w:lsdException w:name="Table Web 1" w:semiHidden="1" w:unhideWhenUsed="1"/>
     <w:lsdException w:name="Table Web 2" w:semiHidden="1" w:unhideWhenUsed="1"/>
+    <w:lsdException w:name="Table Web 3" w:semiHidden="1" w:unhideWhenUsed="1"/>
     <w:lsdException w:name="Balloon Text" w:semiHidden="1" w:unhideWhenUsed="1"/>
     <w:lsdException w:name="Table Grid" w:uiPriority="39"/>
     <w:lsdException w:name="Table Theme" w:semiHidden="1" w:unhideWhenUsed="1"/>
@@ -2889,12 +2892,21 @@
 </file>
 
 <file path=customXml/item1.xml><?xml version="1.0" encoding="utf-8"?>
+<?mso-contentType ?>
+<FormTemplates xmlns="http://schemas.microsoft.com/sharepoint/v3/contenttype/forms">
+  <Display>DocumentLibraryForm</Display>
+  <Edit>DocumentLibraryForm</Edit>
+  <New>DocumentLibraryForm</New>
+</FormTemplates>
+</file>
+
+<file path=customXml/item2.xml><?xml version="1.0" encoding="utf-8"?>
 <p:properties xmlns:p="http://schemas.microsoft.com/office/2006/metadata/properties" xmlns:xsi="http://www.w3.org/2001/XMLSchema-instance" xmlns:pc="http://schemas.microsoft.com/office/infopath/2007/PartnerControls">
   <documentManagement/>
 </p:properties>
 </file>
 
-<file path=customXml/item2.xml><?xml version="1.0" encoding="utf-8"?>
+<file path=customXml/item3.xml><?xml version="1.0" encoding="utf-8"?>
 <ct:contentTypeSchema xmlns:ct="http://schemas.microsoft.com/office/2006/metadata/contentType" xmlns:ma="http://schemas.microsoft.com/office/2006/metadata/properties/metaAttributes" ct:_="" ma:_="" ma:contentTypeName="Document" ma:contentTypeID="0x01010082E0F721D92D464B9442B28465D155F8" ma:contentTypeVersion="2" ma:contentTypeDescription="Crée un document." ma:contentTypeScope="" ma:versionID="25a932053a1049eee66102320474de19">
   <xsd:schema xmlns:xsd="http://www.w3.org/2001/XMLSchema" xmlns:xs="http://www.w3.org/2001/XMLSchema" xmlns:p="http://schemas.microsoft.com/office/2006/metadata/properties" xmlns:ns3="a9170475-81ae-4e55-9b46-91aa9d887a86" targetNamespace="http://schemas.microsoft.com/office/2006/metadata/properties" ma:root="true" ma:fieldsID="75c8a15931d1536b11a4475dd5d6e7d4" ns3:_="">
     <xsd:import namespace="a9170475-81ae-4e55-9b46-91aa9d887a86"/>
@@ -3026,20 +3038,19 @@
 </ct:contentTypeSchema>
 </file>
 
-<file path=customXml/item3.xml><?xml version="1.0" encoding="utf-8"?>
-<?mso-contentType ?>
-<FormTemplates xmlns="http://schemas.microsoft.com/sharepoint/v3/contenttype/forms">
-  <Display>DocumentLibraryForm</Display>
-  <Edit>DocumentLibraryForm</Edit>
-  <New>DocumentLibraryForm</New>
-</FormTemplates>
-</file>
-
 <file path=customXml/item4.xml><?xml version="1.0" encoding="utf-8"?>
 <b:Sources xmlns:b="http://schemas.openxmlformats.org/officeDocument/2006/bibliography" xmlns="http://schemas.openxmlformats.org/officeDocument/2006/bibliography" SelectedStyle="\APASixthEditionOfficeOnline.xsl" StyleName="APA" Version="6"/>
 </file>
 
 <file path=customXml/itemProps1.xml><?xml version="1.0" encoding="utf-8"?>
+<ds:datastoreItem xmlns:ds="http://schemas.openxmlformats.org/officeDocument/2006/customXml" ds:itemID="{E6ECC08F-46AA-40BF-94F9-F4C47197D051}">
+  <ds:schemaRefs>
+    <ds:schemaRef ds:uri="http://schemas.microsoft.com/sharepoint/v3/contenttype/forms"/>
+  </ds:schemaRefs>
+</ds:datastoreItem>
+</file>
+
+<file path=customXml/itemProps2.xml><?xml version="1.0" encoding="utf-8"?>
 <ds:datastoreItem xmlns:ds="http://schemas.openxmlformats.org/officeDocument/2006/customXml" ds:itemID="{1FD0A89D-54FE-43C7-9E44-65FC1FBBAF19}">
   <ds:schemaRefs>
     <ds:schemaRef ds:uri="http://schemas.microsoft.com/office/2006/metadata/properties"/>
@@ -3048,7 +3059,7 @@
 </ds:datastoreItem>
 </file>
 
-<file path=customXml/itemProps2.xml><?xml version="1.0" encoding="utf-8"?>
+<file path=customXml/itemProps3.xml><?xml version="1.0" encoding="utf-8"?>
 <ds:datastoreItem xmlns:ds="http://schemas.openxmlformats.org/officeDocument/2006/customXml" ds:itemID="{ADB4DFCC-64CE-43F6-BFF8-F75751B547CF}">
   <ds:schemaRefs>
     <ds:schemaRef ds:uri="http://schemas.microsoft.com/office/2006/metadata/contentType"/>
@@ -3066,16 +3077,8 @@
 </ds:datastoreItem>
 </file>
 
-<file path=customXml/itemProps3.xml><?xml version="1.0" encoding="utf-8"?>
-<ds:datastoreItem xmlns:ds="http://schemas.openxmlformats.org/officeDocument/2006/customXml" ds:itemID="{E6ECC08F-46AA-40BF-94F9-F4C47197D051}">
-  <ds:schemaRefs>
-    <ds:schemaRef ds:uri="http://schemas.microsoft.com/sharepoint/v3/contenttype/forms"/>
-  </ds:schemaRefs>
-</ds:datastoreItem>
-</file>
-
 <file path=customXml/itemProps4.xml><?xml version="1.0" encoding="utf-8"?>
-<ds:datastoreItem xmlns:ds="http://schemas.openxmlformats.org/officeDocument/2006/customXml" ds:itemID="{A325B7FF-A2B7-4261-9B1F-C00E32F43E85}">
+<ds:datastoreItem xmlns:ds="http://schemas.openxmlformats.org/officeDocument/2006/customXml" ds:itemID="{47C73408-7575-4F8C-AF0A-8B44EC6129A2}">
   <ds:schemaRefs>
     <ds:schemaRef ds:uri="http://schemas.openxmlformats.org/officeDocument/2006/bibliography"/>
   </ds:schemaRefs>

</xml_diff>